<commit_message>
Updated DSSAT metadata and model docx documents
</commit_message>
<xml_diff>
--- a/metadata/metadata-docx/DSSAT.docx
+++ b/metadata/metadata-docx/DSSAT.docx
@@ -437,7 +437,7 @@
         <w:pStyle w:val="ListBullet"/>
       </w:pPr>
       <w:r>
-        <w:t>Description: This a scalar between 0 and 200 which represents fertilizer in kg/ha. 100 is considered the  baseline amount (per management practice), so anything above 100 represents additional  fertilizer usage/availability and anything below 100 represents decreased fertilzer (per  management practice).</w:t>
+        <w:t>Description: This a scalar between 0 and 100 which represents fertilizer in kg/ha. 0 is considered the  baseline amount (per management practice), so anything above 0 represents additional fertilizer usage/availability.</w:t>
       </w:r>
     </w:p>
     <w:p>
@@ -453,7 +453,7 @@
         <w:pStyle w:val="ListBullet"/>
       </w:pPr>
       <w:r>
-        <w:t>Min/Max: None, 200</w:t>
+        <w:t>Min/Max: None, 100</w:t>
       </w:r>
     </w:p>
     <w:p>
@@ -461,7 +461,7 @@
         <w:pStyle w:val="ListBullet"/>
       </w:pPr>
       <w:r>
-        <w:t>Default: 100</w:t>
+        <w:t>Default: 0</w:t>
       </w:r>
     </w:p>
     <w:p>

</xml_diff>